<commit_message>
initial updates to rework with world Bank data
</commit_message>
<xml_diff>
--- a/Syllabus Data Science Basics 2025.docx
+++ b/Syllabus Data Science Basics 2025.docx
@@ -187,13 +187,17 @@
         <w:ind w:right="360"/>
       </w:pPr>
       <w:r>
-        <w:t xml:space="preserve">This course will build literacy and basic proficiency in statistical programming, with a focus on the skills needed to conduct data analyses in professional healthcare and public health workplaces. We will cover the basics of data management, data cleaning, data visualization, and basic statistical calculations in R, and version control in </w:t>
-      </w:r>
-      <w:proofErr w:type="spellStart"/>
-      <w:r>
-        <w:t>github</w:t>
-      </w:r>
-      <w:proofErr w:type="spellEnd"/>
+        <w:t xml:space="preserve">This course will build literacy and basic proficiency in statistical programming, with a focus on the skills needed to conduct data analyses in professional public health </w:t>
+      </w:r>
+      <w:r>
+        <w:t xml:space="preserve">and public policy </w:t>
+      </w:r>
+      <w:r>
+        <w:t xml:space="preserve">workplaces. We will cover the basics of data management, data cleaning, data visualization, and basic statistical calculations in R, and version control in </w:t>
+      </w:r>
+      <w:r>
+        <w:t>GitHub</w:t>
+      </w:r>
       <w:r>
         <w:t>. Students will leave with a small portfolio of relevant data visualizations and analyses completed using a real</w:t>
       </w:r>
@@ -201,7 +205,7 @@
         <w:t>-</w:t>
       </w:r>
       <w:r>
-        <w:t>world public health dataset.</w:t>
+        <w:t>world dataset.</w:t>
       </w:r>
     </w:p>
     <w:p>
@@ -278,14 +282,12 @@
         </w:rPr>
         <w:t xml:space="preserve">Describe the value of version-control and develop basic proficiency with </w:t>
       </w:r>
-      <w:proofErr w:type="spellStart"/>
       <w:r>
         <w:rPr>
           <w:b w:val="0"/>
         </w:rPr>
-        <w:t>github</w:t>
-      </w:r>
-      <w:proofErr w:type="spellEnd"/>
+        <w:t>GitHub</w:t>
+      </w:r>
     </w:p>
     <w:p>
       <w:pPr>
@@ -406,18 +408,64 @@
     </w:p>
     <w:p>
       <w:r>
-        <w:t>The course is open to anyone with an interest in learning the basics of statistical programming. No prior coding experience is necessary, and, typically the majority of students have not used R before. The majority of the datasets we use for worked course examples will be focused on public health and health policy, but the class will be primarily be focused on learning statistical programming – we will explore and learn from these datasets together! No prior course work in public health is required</w:t>
+        <w:t>The course is open to anyone with an interest in learning the basics of statistical programming. No prior coding experience is necessary, and, typically</w:t>
+      </w:r>
+      <w:r>
+        <w:t>,</w:t>
+      </w:r>
+      <w:r>
+        <w:t xml:space="preserve"> the majority of students have not used R before. </w:t>
+      </w:r>
+      <w:r>
+        <w:t xml:space="preserve">Most </w:t>
+      </w:r>
+      <w:r>
+        <w:t xml:space="preserve">datasets </w:t>
+      </w:r>
+      <w:r>
+        <w:t>used during the course</w:t>
+      </w:r>
+      <w:r>
+        <w:t xml:space="preserve"> will </w:t>
+      </w:r>
+      <w:r>
+        <w:t>focus</w:t>
+      </w:r>
+      <w:r>
+        <w:t xml:space="preserve"> on public </w:t>
+      </w:r>
+      <w:r>
+        <w:t>policy</w:t>
+      </w:r>
+      <w:r>
+        <w:t xml:space="preserve"> and </w:t>
+      </w:r>
+      <w:r>
+        <w:t>public health</w:t>
+      </w:r>
+      <w:r>
+        <w:t>, but the class will be primarily be focused on learning statistical programming – we will explore and learn from these datasets together! No prior course work in public health</w:t>
+      </w:r>
+      <w:r>
+        <w:t xml:space="preserve"> </w:t>
+      </w:r>
+      <w:r>
+        <w:t>is required</w:t>
       </w:r>
       <w:r>
         <w:t>.</w:t>
       </w:r>
     </w:p>
     <w:p/>
+    <w:p/>
+    <w:p/>
+    <w:p/>
     <w:p>
       <w:r>
         <w:rPr>
           <w:b/>
         </w:rPr>
+        <w:lastRenderedPageBreak/>
         <w:t>What to bring to class</w:t>
       </w:r>
     </w:p>
@@ -438,7 +486,6 @@
         <w:rPr>
           <w:bCs/>
         </w:rPr>
-        <w:lastRenderedPageBreak/>
         <w:t xml:space="preserve">If possible, please bring a fully charged laptop (with a charging cord) to class each day. I understand that this might not be possible for everyone, so please don’t worry if you are not able to do this. In the case that you don’t have access to a laptop during class, you will be asked to follow course materials with the </w:t>
       </w:r>
       <w:r>
@@ -942,14 +989,12 @@
               </w:rPr>
               <w:t xml:space="preserve">Build an online portfolio on </w:t>
             </w:r>
-            <w:proofErr w:type="spellStart"/>
             <w:r>
               <w:rPr>
                 <w:bCs/>
               </w:rPr>
-              <w:t>github</w:t>
+              <w:t>GitHub</w:t>
             </w:r>
-            <w:proofErr w:type="spellEnd"/>
           </w:p>
         </w:tc>
       </w:tr>
@@ -973,29 +1018,27 @@
         </w:rPr>
         <w:t xml:space="preserve">During the course, all materials will be available on </w:t>
       </w:r>
-      <w:proofErr w:type="spellStart"/>
       <w:r>
         <w:rPr>
           <w:bCs/>
         </w:rPr>
-        <w:t>github</w:t>
-      </w:r>
-      <w:proofErr w:type="spellEnd"/>
+        <w:t>GitHub</w:t>
+      </w:r>
       <w:r>
         <w:rPr>
           <w:bCs/>
         </w:rPr>
-        <w:t xml:space="preserve"> at </w:t>
-      </w:r>
-      <w:hyperlink r:id="rId7" w:history="1">
-        <w:r>
-          <w:rPr>
-            <w:rStyle w:val="Hyperlink"/>
-            <w:bCs/>
-          </w:rPr>
-          <w:t>https://github.com/seaneff/data-science-basics-2024</w:t>
-        </w:r>
-      </w:hyperlink>
+        <w:t xml:space="preserve"> at</w:t>
+      </w:r>
+      <w:r>
+        <w:t xml:space="preserve"> </w:t>
+      </w:r>
+      <w:r>
+        <w:rPr>
+          <w:bCs/>
+        </w:rPr>
+        <w:t>https://github.com/seaneff/data-science-basics-2025</w:t>
+      </w:r>
       <w:r>
         <w:rPr>
           <w:bCs/>
@@ -1111,7 +1154,7 @@
         </w:rPr>
         <w:t xml:space="preserve">, Garrett, and Hadley Wickham. R for Data Science. </w:t>
       </w:r>
-      <w:hyperlink r:id="rId8" w:history="1">
+      <w:hyperlink r:id="rId7" w:history="1">
         <w:r>
           <w:rPr>
             <w:rStyle w:val="Hyperlink"/>
@@ -1159,7 +1202,7 @@
         </w:rPr>
         <w:t xml:space="preserve">, Deon; Mancini, Francesca; Couto, Ana Couto, and Lusseau, David. An Introduction to R. </w:t>
       </w:r>
-      <w:hyperlink r:id="rId9" w:history="1">
+      <w:hyperlink r:id="rId8" w:history="1">
         <w:r>
           <w:rPr>
             <w:rStyle w:val="Hyperlink"/>
@@ -1230,9 +1273,9 @@
           <w:rFonts w:ascii="Times New Roman" w:hAnsi="Times New Roman" w:cs="Times New Roman"/>
           <w:iCs/>
         </w:rPr>
-        <w:t xml:space="preserve">BBC News. 20 April, 2013. Reinhart, Rogoff... and Herndon: The student who caught out the profs. </w:t>
-      </w:r>
-      <w:hyperlink r:id="rId10" w:history="1">
+        <w:t xml:space="preserve">BBC News. 20 April, 2013. Reinhart, Rogoff and Herndon: The student who caught out the profs. </w:t>
+      </w:r>
+      <w:hyperlink r:id="rId9" w:history="1">
         <w:r>
           <w:rPr>
             <w:rStyle w:val="Hyperlink"/>
@@ -1255,23 +1298,28 @@
           <w:iCs/>
         </w:rPr>
       </w:pPr>
-      <w:proofErr w:type="spellStart"/>
       <w:r>
         <w:rPr>
           <w:rFonts w:ascii="Times New Roman" w:hAnsi="Times New Roman" w:cs="Times New Roman"/>
           <w:iCs/>
         </w:rPr>
-        <w:t>Github</w:t>
-      </w:r>
-      <w:proofErr w:type="spellEnd"/>
+        <w:t>Git</w:t>
+      </w:r>
       <w:r>
         <w:rPr>
           <w:rFonts w:ascii="Times New Roman" w:hAnsi="Times New Roman" w:cs="Times New Roman"/>
           <w:iCs/>
         </w:rPr>
-        <w:t xml:space="preserve"> Docs. Hello World. </w:t>
-      </w:r>
-      <w:hyperlink r:id="rId11" w:history="1">
+        <w:t>H</w:t>
+      </w:r>
+      <w:r>
+        <w:rPr>
+          <w:rFonts w:ascii="Times New Roman" w:hAnsi="Times New Roman" w:cs="Times New Roman"/>
+          <w:iCs/>
+        </w:rPr>
+        <w:t xml:space="preserve">ub Docs. Hello World. </w:t>
+      </w:r>
+      <w:hyperlink r:id="rId10" w:history="1">
         <w:r>
           <w:rPr>
             <w:rStyle w:val="Hyperlink"/>
@@ -1331,7 +1379,7 @@
         </w:rPr>
         <w:t xml:space="preserve"> for Poets. </w:t>
       </w:r>
-      <w:hyperlink r:id="rId12" w:history="1">
+      <w:hyperlink r:id="rId11" w:history="1">
         <w:r>
           <w:rPr>
             <w:rStyle w:val="Hyperlink"/>
@@ -1361,7 +1409,7 @@
         </w:rPr>
         <w:t xml:space="preserve">(more advanced) Bryan, Jennifer. Happy git with R. </w:t>
       </w:r>
-      <w:hyperlink r:id="rId13" w:history="1">
+      <w:hyperlink r:id="rId12" w:history="1">
         <w:r>
           <w:rPr>
             <w:rStyle w:val="Hyperlink"/>
@@ -1407,7 +1455,7 @@
         </w:rPr>
         <w:t xml:space="preserve">National Institute for Technology and Standards (NIST). Engineering Statistics Handbook. Exploratory Data Analysis. </w:t>
       </w:r>
-      <w:hyperlink r:id="rId14" w:history="1">
+      <w:hyperlink r:id="rId13" w:history="1">
         <w:r>
           <w:rPr>
             <w:rStyle w:val="Hyperlink"/>
@@ -1440,7 +1488,7 @@
         </w:rPr>
         <w:t xml:space="preserve">Childs, Dylan Z. Introduction to Exploratory Data Analysis with R. </w:t>
       </w:r>
-      <w:hyperlink r:id="rId15" w:history="1">
+      <w:hyperlink r:id="rId14" w:history="1">
         <w:r>
           <w:rPr>
             <w:rStyle w:val="Hyperlink"/>
@@ -1595,7 +1643,7 @@
         </w:rPr>
         <w:t xml:space="preserve">From Data to Viz. </w:t>
       </w:r>
-      <w:hyperlink r:id="rId16" w:history="1">
+      <w:hyperlink r:id="rId15" w:history="1">
         <w:r>
           <w:rPr>
             <w:rStyle w:val="Hyperlink"/>
@@ -1625,7 +1673,7 @@
         </w:rPr>
         <w:t xml:space="preserve">R Graph Gallery. </w:t>
       </w:r>
-      <w:hyperlink r:id="rId17" w:history="1">
+      <w:hyperlink r:id="rId16" w:history="1">
         <w:r>
           <w:rPr>
             <w:rStyle w:val="Hyperlink"/>
@@ -1655,7 +1703,7 @@
         </w:rPr>
         <w:t xml:space="preserve">Lisa Charlotte Muth. A detailed guide to colors in data vis style guides. </w:t>
       </w:r>
-      <w:hyperlink r:id="rId18" w:history="1">
+      <w:hyperlink r:id="rId17" w:history="1">
         <w:r>
           <w:rPr>
             <w:rStyle w:val="Hyperlink"/>
@@ -1685,7 +1733,7 @@
         </w:rPr>
         <w:t xml:space="preserve">Elliot Jay Stocks. Making sense of typographic classifications. </w:t>
       </w:r>
-      <w:hyperlink r:id="rId19" w:history="1">
+      <w:hyperlink r:id="rId18" w:history="1">
         <w:r>
           <w:rPr>
             <w:rStyle w:val="Hyperlink"/>
@@ -1745,22 +1793,6 @@
           <w:b/>
         </w:rPr>
       </w:pPr>
-    </w:p>
-    <w:p>
-      <w:pPr>
-        <w:jc w:val="both"/>
-        <w:rPr>
-          <w:b/>
-        </w:rPr>
-      </w:pPr>
-    </w:p>
-    <w:p>
-      <w:pPr>
-        <w:jc w:val="both"/>
-        <w:rPr>
-          <w:b/>
-        </w:rPr>
-      </w:pPr>
       <w:r>
         <w:rPr>
           <w:b/>
@@ -1834,7 +1866,7 @@
       <w:r>
         <w:t xml:space="preserve">The ARC assists in many skills areas necessary for academic success through individual consultations or workshops, accommodations to students with disabilities, and facilities and support services. For more information: </w:t>
       </w:r>
-      <w:hyperlink r:id="rId20">
+      <w:hyperlink r:id="rId19">
         <w:r>
           <w:rPr>
             <w:color w:val="0000FF"/>
@@ -1882,7 +1914,7 @@
       <w:r>
         <w:t xml:space="preserve">We respect and refer to people using the names and personal pronouns that they share; and we invite and encourage people to share them. Guidelines for respecting gender identity are found here: </w:t>
       </w:r>
-      <w:hyperlink r:id="rId21">
+      <w:hyperlink r:id="rId20">
         <w:r>
           <w:rPr>
             <w:color w:val="0000FF"/>

</xml_diff>